<commit_message>
Diagramas e documentação atualizadas
</commit_message>
<xml_diff>
--- a/doc_casos_de_uso.docx
+++ b/doc_casos_de_uso.docx
@@ -391,11 +391,21 @@
               <w:jc w:val="both"/>
               <w:rPr>
                 <w:rFonts w:ascii="Arial" w:hAnsi="Arial" w:cs="Arial"/>
-                <w:color w:val="FF0000"/>
-                <w:sz w:val="24"/>
-                <w:szCs w:val="28"/>
-              </w:rPr>
-            </w:pPr>
+                <w:sz w:val="24"/>
+                <w:szCs w:val="28"/>
+                <w:u w:val="single"/>
+              </w:rPr>
+            </w:pPr>
+            <w:r>
+              <w:rPr>
+                <w:rFonts w:ascii="Arial" w:hAnsi="Arial" w:cs="Arial"/>
+                <w:sz w:val="24"/>
+                <w:szCs w:val="28"/>
+              </w:rPr>
+              <w:t>Enviar e-mail de confirmação de conta ao usuário</w:t>
+            </w:r>
+            <w:bookmarkStart w:id="0" w:name="_GoBack"/>
+            <w:bookmarkEnd w:id="0"/>
           </w:p>
         </w:tc>
       </w:tr>
@@ -3878,8 +3888,6 @@
               </w:rPr>
               <w:t>que os arquivos da publicação não podem ser maiores que o</w:t>
             </w:r>
-            <w:bookmarkStart w:id="0" w:name="_GoBack"/>
-            <w:bookmarkEnd w:id="0"/>
             <w:r>
               <w:rPr>
                 <w:rFonts w:ascii="Arial" w:hAnsi="Arial" w:cs="Arial"/>
@@ -6033,7 +6041,7 @@
   <a:extraClrSchemeLst/>
   <a:extLst>
     <a:ext uri="{05A4C25C-085E-4340-85A3-A5531E510DB2}">
-      <thm15:themeFamily xmlns:thm15="http://schemas.microsoft.com/office/thememl/2012/main" xmlns="" name="Office Theme" id="{62F939B6-93AF-4DB8-9C6B-D6C7DFDC589F}" vid="{4A3C46E8-61CC-4603-A589-7422A47A8E4A}"/>
+      <thm15:themeFamily xmlns="" xmlns:thm15="http://schemas.microsoft.com/office/thememl/2012/main" name="Office Theme" id="{62F939B6-93AF-4DB8-9C6B-D6C7DFDC589F}" vid="{4A3C46E8-61CC-4603-A589-7422A47A8E4A}"/>
     </a:ext>
   </a:extLst>
 </a:theme>
@@ -6044,7 +6052,7 @@
 </file>
 
 <file path=customXml/itemProps1.xml><?xml version="1.0" encoding="utf-8"?>
-<ds:datastoreItem xmlns:ds="http://schemas.openxmlformats.org/officeDocument/2006/customXml" ds:itemID="{975EE677-A6D8-4F38-851F-F3F6978308ED}">
+<ds:datastoreItem xmlns:ds="http://schemas.openxmlformats.org/officeDocument/2006/customXml" ds:itemID="{6C26862D-DD55-4264-B321-1799E7777236}">
   <ds:schemaRefs>
     <ds:schemaRef ds:uri="http://schemas.openxmlformats.org/officeDocument/2006/bibliography"/>
   </ds:schemaRefs>

</xml_diff>

<commit_message>
Documentação de casos de uso atualizada
</commit_message>
<xml_diff>
--- a/doc_casos_de_uso.docx
+++ b/doc_casos_de_uso.docx
@@ -404,8 +404,6 @@
               </w:rPr>
               <w:t>Enviar e-mail de confirmação de conta ao usuário</w:t>
             </w:r>
-            <w:bookmarkStart w:id="0" w:name="_GoBack"/>
-            <w:bookmarkEnd w:id="0"/>
           </w:p>
         </w:tc>
       </w:tr>
@@ -998,25 +996,7 @@
                 <w:sz w:val="24"/>
                 <w:szCs w:val="28"/>
               </w:rPr>
-              <w:t>Fluxo de Exceção – E-mail</w:t>
-            </w:r>
-            <w:r>
-              <w:rPr>
-                <w:rFonts w:ascii="Arial" w:hAnsi="Arial" w:cs="Arial"/>
-                <w:b/>
-                <w:sz w:val="24"/>
-                <w:szCs w:val="28"/>
-              </w:rPr>
-              <w:t xml:space="preserve"> já</w:t>
-            </w:r>
-            <w:r>
-              <w:rPr>
-                <w:rFonts w:ascii="Arial" w:hAnsi="Arial" w:cs="Arial"/>
-                <w:b/>
-                <w:sz w:val="24"/>
-                <w:szCs w:val="28"/>
-              </w:rPr>
-              <w:t xml:space="preserve"> está sendo utilizado</w:t>
+              <w:t>Fluxo de Exceção</w:t>
             </w:r>
           </w:p>
         </w:tc>
@@ -1134,7 +1114,16 @@
                 <w:sz w:val="24"/>
                 <w:szCs w:val="28"/>
               </w:rPr>
-              <w:t>Informar ao usuário que o e-mail já está sendo utilizado</w:t>
+              <w:t xml:space="preserve">Caso alguma das restrições/validações não seja </w:t>
+            </w:r>
+            <w:r>
+              <w:rPr>
+                <w:rFonts w:ascii="Arial" w:hAnsi="Arial" w:cs="Arial"/>
+                <w:sz w:val="24"/>
+                <w:szCs w:val="28"/>
+              </w:rPr>
+              <w:lastRenderedPageBreak/>
+              <w:t>cumprida, informar ao usuário que o cadastro não pôde ser completado</w:t>
             </w:r>
           </w:p>
         </w:tc>
@@ -1145,6 +1134,7 @@
         <w:spacing w:after="160" w:line="259" w:lineRule="auto"/>
       </w:pPr>
       <w:r>
+        <w:lastRenderedPageBreak/>
         <w:br w:type="page"/>
       </w:r>
     </w:p>
@@ -1157,7 +1147,8 @@
       <w:tblGrid>
         <w:gridCol w:w="2903"/>
         <w:gridCol w:w="1628"/>
-        <w:gridCol w:w="5002"/>
+        <w:gridCol w:w="235"/>
+        <w:gridCol w:w="4767"/>
       </w:tblGrid>
       <w:tr>
         <w:trPr>
@@ -1194,7 +1185,7 @@
         <w:tc>
           <w:tcPr>
             <w:tcW w:w="6630" w:type="dxa"/>
-            <w:gridSpan w:val="2"/>
+            <w:gridSpan w:val="3"/>
             <w:shd w:val="clear" w:color="auto" w:fill="BFBFBF" w:themeFill="background1" w:themeFillShade="BF"/>
             <w:vAlign w:val="center"/>
           </w:tcPr>
@@ -1255,7 +1246,7 @@
         <w:tc>
           <w:tcPr>
             <w:tcW w:w="6630" w:type="dxa"/>
-            <w:gridSpan w:val="2"/>
+            <w:gridSpan w:val="3"/>
             <w:vAlign w:val="center"/>
           </w:tcPr>
           <w:p>
@@ -1305,7 +1296,7 @@
         <w:tc>
           <w:tcPr>
             <w:tcW w:w="6630" w:type="dxa"/>
-            <w:gridSpan w:val="2"/>
+            <w:gridSpan w:val="3"/>
             <w:vAlign w:val="center"/>
           </w:tcPr>
           <w:p>
@@ -1363,7 +1354,7 @@
         <w:tc>
           <w:tcPr>
             <w:tcW w:w="6630" w:type="dxa"/>
-            <w:gridSpan w:val="2"/>
+            <w:gridSpan w:val="3"/>
             <w:vAlign w:val="center"/>
           </w:tcPr>
           <w:p>
@@ -1429,7 +1420,7 @@
         <w:tc>
           <w:tcPr>
             <w:tcW w:w="6630" w:type="dxa"/>
-            <w:gridSpan w:val="2"/>
+            <w:gridSpan w:val="3"/>
             <w:vAlign w:val="center"/>
           </w:tcPr>
           <w:p>
@@ -1479,7 +1470,7 @@
         <w:tc>
           <w:tcPr>
             <w:tcW w:w="6630" w:type="dxa"/>
-            <w:gridSpan w:val="2"/>
+            <w:gridSpan w:val="3"/>
             <w:vAlign w:val="center"/>
           </w:tcPr>
           <w:p>
@@ -1503,7 +1494,7 @@
         <w:tc>
           <w:tcPr>
             <w:tcW w:w="9533" w:type="dxa"/>
-            <w:gridSpan w:val="3"/>
+            <w:gridSpan w:val="4"/>
             <w:shd w:val="clear" w:color="auto" w:fill="BFBFBF" w:themeFill="background1" w:themeFillShade="BF"/>
             <w:vAlign w:val="center"/>
           </w:tcPr>
@@ -1565,6 +1556,7 @@
         <w:tc>
           <w:tcPr>
             <w:tcW w:w="5002" w:type="dxa"/>
+            <w:gridSpan w:val="2"/>
             <w:shd w:val="clear" w:color="auto" w:fill="BFBFBF" w:themeFill="background1" w:themeFillShade="BF"/>
             <w:vAlign w:val="center"/>
           </w:tcPr>
@@ -1637,6 +1629,7 @@
         <w:tc>
           <w:tcPr>
             <w:tcW w:w="5002" w:type="dxa"/>
+            <w:gridSpan w:val="2"/>
             <w:shd w:val="clear" w:color="auto" w:fill="FFFFFF" w:themeFill="background1"/>
             <w:vAlign w:val="center"/>
           </w:tcPr>
@@ -1680,6 +1673,7 @@
         <w:tc>
           <w:tcPr>
             <w:tcW w:w="5002" w:type="dxa"/>
+            <w:gridSpan w:val="2"/>
             <w:shd w:val="clear" w:color="auto" w:fill="FFFFFF" w:themeFill="background1"/>
             <w:vAlign w:val="center"/>
           </w:tcPr>
@@ -1735,6 +1729,7 @@
         <w:tc>
           <w:tcPr>
             <w:tcW w:w="5002" w:type="dxa"/>
+            <w:gridSpan w:val="2"/>
             <w:shd w:val="clear" w:color="auto" w:fill="FFFFFF" w:themeFill="background1"/>
             <w:vAlign w:val="center"/>
           </w:tcPr>
@@ -1808,7 +1803,7 @@
         <w:tc>
           <w:tcPr>
             <w:tcW w:w="6630" w:type="dxa"/>
-            <w:gridSpan w:val="2"/>
+            <w:gridSpan w:val="3"/>
             <w:vAlign w:val="center"/>
           </w:tcPr>
           <w:p>
@@ -1863,7 +1858,7 @@
         <w:tc>
           <w:tcPr>
             <w:tcW w:w="6630" w:type="dxa"/>
-            <w:gridSpan w:val="2"/>
+            <w:gridSpan w:val="3"/>
             <w:vAlign w:val="center"/>
           </w:tcPr>
           <w:p>
@@ -1889,6 +1884,177 @@
               </w:rPr>
               <w:t>A senha precisa estar correta</w:t>
             </w:r>
+          </w:p>
+        </w:tc>
+      </w:tr>
+      <w:tr>
+        <w:tblPrEx>
+          <w:tblLook w:val="0480" w:firstRow="0" w:lastRow="0" w:firstColumn="1" w:lastColumn="0" w:noHBand="0" w:noVBand="1"/>
+        </w:tblPrEx>
+        <w:trPr>
+          <w:trHeight w:val="615"/>
+        </w:trPr>
+        <w:tc>
+          <w:tcPr>
+            <w:tcW w:w="9533" w:type="dxa"/>
+            <w:gridSpan w:val="4"/>
+            <w:shd w:val="clear" w:color="auto" w:fill="BFBFBF" w:themeFill="background1" w:themeFillShade="BF"/>
+            <w:vAlign w:val="center"/>
+          </w:tcPr>
+          <w:p>
+            <w:pPr>
+              <w:spacing w:line="360" w:lineRule="auto"/>
+              <w:jc w:val="center"/>
+              <w:rPr>
+                <w:rFonts w:ascii="Arial" w:hAnsi="Arial" w:cs="Arial"/>
+                <w:b/>
+                <w:sz w:val="24"/>
+                <w:szCs w:val="28"/>
+              </w:rPr>
+            </w:pPr>
+            <w:r>
+              <w:rPr>
+                <w:rFonts w:ascii="Arial" w:hAnsi="Arial" w:cs="Arial"/>
+                <w:b/>
+                <w:sz w:val="24"/>
+                <w:szCs w:val="28"/>
+              </w:rPr>
+              <w:t>Fluxo de Exceção</w:t>
+            </w:r>
+          </w:p>
+        </w:tc>
+      </w:tr>
+      <w:tr>
+        <w:tblPrEx>
+          <w:tblLook w:val="0480" w:firstRow="0" w:lastRow="0" w:firstColumn="1" w:lastColumn="0" w:noHBand="0" w:noVBand="1"/>
+        </w:tblPrEx>
+        <w:trPr>
+          <w:trHeight w:val="623"/>
+        </w:trPr>
+        <w:tc>
+          <w:tcPr>
+            <w:tcW w:w="4766" w:type="dxa"/>
+            <w:gridSpan w:val="3"/>
+            <w:shd w:val="clear" w:color="auto" w:fill="BFBFBF" w:themeFill="background1" w:themeFillShade="BF"/>
+            <w:vAlign w:val="center"/>
+          </w:tcPr>
+          <w:p>
+            <w:pPr>
+              <w:spacing w:line="360" w:lineRule="auto"/>
+              <w:jc w:val="both"/>
+              <w:rPr>
+                <w:rFonts w:ascii="Arial" w:hAnsi="Arial" w:cs="Arial"/>
+                <w:b/>
+                <w:sz w:val="24"/>
+                <w:szCs w:val="28"/>
+              </w:rPr>
+            </w:pPr>
+            <w:r>
+              <w:rPr>
+                <w:rFonts w:ascii="Arial" w:hAnsi="Arial" w:cs="Arial"/>
+                <w:b/>
+                <w:sz w:val="24"/>
+                <w:szCs w:val="28"/>
+              </w:rPr>
+              <w:t>Ações do Ator</w:t>
+            </w:r>
+          </w:p>
+        </w:tc>
+        <w:tc>
+          <w:tcPr>
+            <w:tcW w:w="4767" w:type="dxa"/>
+            <w:shd w:val="clear" w:color="auto" w:fill="BFBFBF" w:themeFill="background1" w:themeFillShade="BF"/>
+            <w:vAlign w:val="center"/>
+          </w:tcPr>
+          <w:p>
+            <w:pPr>
+              <w:spacing w:line="360" w:lineRule="auto"/>
+              <w:jc w:val="both"/>
+              <w:rPr>
+                <w:rFonts w:ascii="Arial" w:hAnsi="Arial" w:cs="Arial"/>
+                <w:b/>
+                <w:sz w:val="24"/>
+                <w:szCs w:val="28"/>
+              </w:rPr>
+            </w:pPr>
+            <w:r>
+              <w:rPr>
+                <w:rFonts w:ascii="Arial" w:hAnsi="Arial" w:cs="Arial"/>
+                <w:b/>
+                <w:sz w:val="24"/>
+                <w:szCs w:val="28"/>
+              </w:rPr>
+              <w:t>Ações do Sistema</w:t>
+            </w:r>
+          </w:p>
+        </w:tc>
+      </w:tr>
+      <w:tr>
+        <w:tblPrEx>
+          <w:tblLook w:val="0480" w:firstRow="0" w:lastRow="0" w:firstColumn="1" w:lastColumn="0" w:noHBand="0" w:noVBand="1"/>
+        </w:tblPrEx>
+        <w:trPr>
+          <w:trHeight w:val="622"/>
+        </w:trPr>
+        <w:tc>
+          <w:tcPr>
+            <w:tcW w:w="4766" w:type="dxa"/>
+            <w:gridSpan w:val="3"/>
+            <w:shd w:val="clear" w:color="auto" w:fill="FFFFFF" w:themeFill="background1"/>
+            <w:vAlign w:val="center"/>
+          </w:tcPr>
+          <w:p>
+            <w:pPr>
+              <w:spacing w:line="360" w:lineRule="auto"/>
+              <w:jc w:val="both"/>
+              <w:rPr>
+                <w:rFonts w:ascii="Arial" w:hAnsi="Arial" w:cs="Arial"/>
+                <w:b/>
+                <w:sz w:val="24"/>
+                <w:szCs w:val="28"/>
+              </w:rPr>
+            </w:pPr>
+          </w:p>
+        </w:tc>
+        <w:tc>
+          <w:tcPr>
+            <w:tcW w:w="4767" w:type="dxa"/>
+            <w:shd w:val="clear" w:color="auto" w:fill="FFFFFF" w:themeFill="background1"/>
+            <w:vAlign w:val="center"/>
+          </w:tcPr>
+          <w:p>
+            <w:pPr>
+              <w:pStyle w:val="PargrafodaLista"/>
+              <w:numPr>
+                <w:ilvl w:val="0"/>
+                <w:numId w:val="16"/>
+              </w:numPr>
+              <w:spacing w:line="360" w:lineRule="auto"/>
+              <w:jc w:val="both"/>
+              <w:rPr>
+                <w:rFonts w:ascii="Arial" w:hAnsi="Arial" w:cs="Arial"/>
+                <w:sz w:val="24"/>
+                <w:szCs w:val="28"/>
+              </w:rPr>
+            </w:pPr>
+            <w:r>
+              <w:rPr>
+                <w:rFonts w:ascii="Arial" w:hAnsi="Arial" w:cs="Arial"/>
+                <w:sz w:val="24"/>
+                <w:szCs w:val="28"/>
+              </w:rPr>
+              <w:t xml:space="preserve">Caso alguma das restrições/validações não seja cumprida, informar </w:t>
+            </w:r>
+            <w:r>
+              <w:rPr>
+                <w:rFonts w:ascii="Arial" w:hAnsi="Arial" w:cs="Arial"/>
+                <w:sz w:val="24"/>
+                <w:szCs w:val="28"/>
+              </w:rPr>
+              <w:t>ao usuário que o login não pôde ser realizado</w:t>
+            </w:r>
+            <w:bookmarkStart w:id="0" w:name="_GoBack"/>
+            <w:bookmarkEnd w:id="0"/>
           </w:p>
         </w:tc>
       </w:tr>
@@ -5160,6 +5326,95 @@
     </w:lvl>
   </w:abstractNum>
   <w:abstractNum w:abstractNumId="14">
+    <w:nsid w:val="765154BF"/>
+    <w:multiLevelType w:val="hybridMultilevel"/>
+    <w:tmpl w:val="D91A6F4A"/>
+    <w:lvl w:ilvl="0" w:tplc="0416000F">
+      <w:start w:val="1"/>
+      <w:numFmt w:val="decimal"/>
+      <w:lvlText w:val="%1."/>
+      <w:lvlJc w:val="left"/>
+      <w:pPr>
+        <w:ind w:left="720" w:hanging="360"/>
+      </w:pPr>
+      <w:rPr>
+        <w:rFonts w:hint="default"/>
+      </w:rPr>
+    </w:lvl>
+    <w:lvl w:ilvl="1" w:tplc="04160019" w:tentative="1">
+      <w:start w:val="1"/>
+      <w:numFmt w:val="lowerLetter"/>
+      <w:lvlText w:val="%2."/>
+      <w:lvlJc w:val="left"/>
+      <w:pPr>
+        <w:ind w:left="1440" w:hanging="360"/>
+      </w:pPr>
+    </w:lvl>
+    <w:lvl w:ilvl="2" w:tplc="0416001B" w:tentative="1">
+      <w:start w:val="1"/>
+      <w:numFmt w:val="lowerRoman"/>
+      <w:lvlText w:val="%3."/>
+      <w:lvlJc w:val="right"/>
+      <w:pPr>
+        <w:ind w:left="2160" w:hanging="180"/>
+      </w:pPr>
+    </w:lvl>
+    <w:lvl w:ilvl="3" w:tplc="0416000F" w:tentative="1">
+      <w:start w:val="1"/>
+      <w:numFmt w:val="decimal"/>
+      <w:lvlText w:val="%4."/>
+      <w:lvlJc w:val="left"/>
+      <w:pPr>
+        <w:ind w:left="2880" w:hanging="360"/>
+      </w:pPr>
+    </w:lvl>
+    <w:lvl w:ilvl="4" w:tplc="04160019" w:tentative="1">
+      <w:start w:val="1"/>
+      <w:numFmt w:val="lowerLetter"/>
+      <w:lvlText w:val="%5."/>
+      <w:lvlJc w:val="left"/>
+      <w:pPr>
+        <w:ind w:left="3600" w:hanging="360"/>
+      </w:pPr>
+    </w:lvl>
+    <w:lvl w:ilvl="5" w:tplc="0416001B" w:tentative="1">
+      <w:start w:val="1"/>
+      <w:numFmt w:val="lowerRoman"/>
+      <w:lvlText w:val="%6."/>
+      <w:lvlJc w:val="right"/>
+      <w:pPr>
+        <w:ind w:left="4320" w:hanging="180"/>
+      </w:pPr>
+    </w:lvl>
+    <w:lvl w:ilvl="6" w:tplc="0416000F" w:tentative="1">
+      <w:start w:val="1"/>
+      <w:numFmt w:val="decimal"/>
+      <w:lvlText w:val="%7."/>
+      <w:lvlJc w:val="left"/>
+      <w:pPr>
+        <w:ind w:left="5040" w:hanging="360"/>
+      </w:pPr>
+    </w:lvl>
+    <w:lvl w:ilvl="7" w:tplc="04160019" w:tentative="1">
+      <w:start w:val="1"/>
+      <w:numFmt w:val="lowerLetter"/>
+      <w:lvlText w:val="%8."/>
+      <w:lvlJc w:val="left"/>
+      <w:pPr>
+        <w:ind w:left="5760" w:hanging="360"/>
+      </w:pPr>
+    </w:lvl>
+    <w:lvl w:ilvl="8" w:tplc="0416001B" w:tentative="1">
+      <w:start w:val="1"/>
+      <w:numFmt w:val="lowerRoman"/>
+      <w:lvlText w:val="%9."/>
+      <w:lvlJc w:val="right"/>
+      <w:pPr>
+        <w:ind w:left="6480" w:hanging="180"/>
+      </w:pPr>
+    </w:lvl>
+  </w:abstractNum>
+  <w:abstractNum w:abstractNumId="15">
     <w:nsid w:val="7CD3104E"/>
     <w:multiLevelType w:val="hybridMultilevel"/>
     <w:tmpl w:val="DC74DBFC"/>
@@ -5270,7 +5525,7 @@
     <w:abstractNumId w:val="8"/>
   </w:num>
   <w:num w:numId="8">
-    <w:abstractNumId w:val="14"/>
+    <w:abstractNumId w:val="15"/>
   </w:num>
   <w:num w:numId="9">
     <w:abstractNumId w:val="11"/>
@@ -5292,6 +5547,9 @@
   </w:num>
   <w:num w:numId="15">
     <w:abstractNumId w:val="1"/>
+  </w:num>
+  <w:num w:numId="16">
+    <w:abstractNumId w:val="14"/>
   </w:num>
 </w:numbering>
 </file>
@@ -6041,7 +6299,7 @@
   <a:extraClrSchemeLst/>
   <a:extLst>
     <a:ext uri="{05A4C25C-085E-4340-85A3-A5531E510DB2}">
-      <thm15:themeFamily xmlns="" xmlns:thm15="http://schemas.microsoft.com/office/thememl/2012/main" name="Office Theme" id="{62F939B6-93AF-4DB8-9C6B-D6C7DFDC589F}" vid="{4A3C46E8-61CC-4603-A589-7422A47A8E4A}"/>
+      <thm15:themeFamily xmlns:thm15="http://schemas.microsoft.com/office/thememl/2012/main" xmlns="" name="Office Theme" id="{62F939B6-93AF-4DB8-9C6B-D6C7DFDC589F}" vid="{4A3C46E8-61CC-4603-A589-7422A47A8E4A}"/>
     </a:ext>
   </a:extLst>
 </a:theme>
@@ -6052,7 +6310,7 @@
 </file>
 
 <file path=customXml/itemProps1.xml><?xml version="1.0" encoding="utf-8"?>
-<ds:datastoreItem xmlns:ds="http://schemas.openxmlformats.org/officeDocument/2006/customXml" ds:itemID="{6C26862D-DD55-4264-B321-1799E7777236}">
+<ds:datastoreItem xmlns:ds="http://schemas.openxmlformats.org/officeDocument/2006/customXml" ds:itemID="{275D2C54-C7EC-4BB4-BCC3-543568F77864}">
   <ds:schemaRefs>
     <ds:schemaRef ds:uri="http://schemas.openxmlformats.org/officeDocument/2006/bibliography"/>
   </ds:schemaRefs>

</xml_diff>